<commit_message>
Update 2. InnoDB内存管理Buffer Pool.docx
</commit_message>
<xml_diff>
--- a/19.数据库内核/2. 存储引擎/InnoDB/2. InnoDB内存管理Buffer Pool.docx
+++ b/19.数据库内核/2. 存储引擎/InnoDB/2. InnoDB内存管理Buffer Pool.docx
@@ -64,23 +64,7 @@
           <w:rFonts w:hint="eastAsia"/>
           <w:szCs w:val="24"/>
         </w:rPr>
-        <w:t>，在操作磁盘上的数据时，先将数据加载至内存中，在内存中对数据</w:t>
-      </w:r>
-      <w:proofErr w:type="gramStart"/>
-      <w:r>
-        <w:rPr>
-          <w:rFonts w:hint="eastAsia"/>
-          <w:szCs w:val="24"/>
-        </w:rPr>
-        <w:t>页进行</w:t>
-      </w:r>
-      <w:proofErr w:type="gramEnd"/>
-      <w:r>
-        <w:rPr>
-          <w:rFonts w:hint="eastAsia"/>
-          <w:szCs w:val="24"/>
-        </w:rPr>
-        <w:t>操作。</w:t>
+        <w:t>，在操作磁盘上的数据时，先将数据加载至内存中，在内存中对数据页进行操作。</w:t>
       </w:r>
     </w:p>
     <w:p>
@@ -220,6 +204,79 @@
       </w:r>
     </w:p>
     <w:p>
+      <w:r>
+        <w:tab/>
+      </w:r>
+      <w:r>
+        <w:rPr>
+          <w:rFonts w:hint="eastAsia"/>
+        </w:rPr>
+        <w:t>参考：</w:t>
+      </w:r>
+    </w:p>
+    <w:p>
+      <w:r>
+        <w:tab/>
+      </w:r>
+      <w:proofErr w:type="spellStart"/>
+      <w:r>
+        <w:rPr>
+          <w:rFonts w:hint="eastAsia"/>
+        </w:rPr>
+        <w:t>InnoDB</w:t>
+      </w:r>
+      <w:proofErr w:type="spellEnd"/>
+      <w:r>
+        <w:t xml:space="preserve"> </w:t>
+      </w:r>
+      <w:r>
+        <w:rPr>
+          <w:rFonts w:hint="eastAsia"/>
+        </w:rPr>
+        <w:t>Buffer</w:t>
+      </w:r>
+      <w:r>
+        <w:t xml:space="preserve"> Pool</w:t>
+      </w:r>
+      <w:r>
+        <w:rPr>
+          <w:rFonts w:hint="eastAsia"/>
+        </w:rPr>
+        <w:t>浅析：</w:t>
+      </w:r>
+      <w:r>
+        <w:fldChar w:fldCharType="begin"/>
+      </w:r>
+      <w:r>
+        <w:instrText xml:space="preserve"> HYPERLINK "</w:instrText>
+      </w:r>
+      <w:r>
+        <w:instrText>http://mysql.taobao.org/monthly/2020/02/02/</w:instrText>
+      </w:r>
+      <w:r>
+        <w:instrText xml:space="preserve">" </w:instrText>
+      </w:r>
+      <w:r>
+        <w:fldChar w:fldCharType="separate"/>
+      </w:r>
+      <w:r>
+        <w:rPr>
+          <w:rStyle w:val="a7"/>
+        </w:rPr>
+        <w:t>http://mysql.taobao.org/monthly/2020/02/02/</w:t>
+      </w:r>
+      <w:r>
+        <w:fldChar w:fldCharType="end"/>
+      </w:r>
+    </w:p>
+    <w:p>
+      <w:pPr>
+        <w:rPr>
+          <w:rFonts w:hint="eastAsia"/>
+        </w:rPr>
+      </w:pPr>
+    </w:p>
+    <w:p>
       <w:pPr>
         <w:pStyle w:val="2"/>
         <w:rPr>
@@ -313,21 +370,7 @@
         <w:rPr>
           <w:rFonts w:hint="eastAsia"/>
         </w:rPr>
-        <w:t>但是数据不是在磁盘中的吗？怎么会和</w:t>
-      </w:r>
-      <w:proofErr w:type="gramStart"/>
-      <w:r>
-        <w:rPr>
-          <w:rFonts w:hint="eastAsia"/>
-        </w:rPr>
-        <w:t>缓存池又有</w:t>
-      </w:r>
-      <w:proofErr w:type="gramEnd"/>
-      <w:r>
-        <w:rPr>
-          <w:rFonts w:hint="eastAsia"/>
-        </w:rPr>
-        <w:t>什么关系呢？那是因为如果</w:t>
+        <w:t>但是数据不是在磁盘中的吗？怎么会和缓存池又有什么关系呢？那是因为如果</w:t>
       </w:r>
       <w:r>
         <w:rPr>
@@ -451,21 +494,7 @@
         <w:rPr>
           <w:rFonts w:hint="eastAsia"/>
         </w:rPr>
-        <w:t>的内存结构具体是什么样子的，那么多的增删</w:t>
-      </w:r>
-      <w:proofErr w:type="gramStart"/>
-      <w:r>
-        <w:rPr>
-          <w:rFonts w:hint="eastAsia"/>
-        </w:rPr>
-        <w:t>改操作</w:t>
-      </w:r>
-      <w:proofErr w:type="gramEnd"/>
-      <w:r>
-        <w:rPr>
-          <w:rFonts w:hint="eastAsia"/>
-        </w:rPr>
-        <w:t>难道数据要一直在内存中吗？既然说类似</w:t>
+        <w:t>的内存结构具体是什么样子的，那么多的增删改操作难道数据要一直在内存中吗？既然说类似</w:t>
       </w:r>
       <w:proofErr w:type="spellStart"/>
       <w:r>
@@ -583,21 +612,7 @@
         <w:rPr>
           <w:rFonts w:hint="eastAsia"/>
         </w:rPr>
-        <w:t>日志（</w:t>
-      </w:r>
-      <w:proofErr w:type="gramStart"/>
-      <w:r>
-        <w:rPr>
-          <w:rFonts w:hint="eastAsia"/>
-        </w:rPr>
-        <w:t>回滚时候</w:t>
-      </w:r>
-      <w:proofErr w:type="gramEnd"/>
-      <w:r>
-        <w:rPr>
-          <w:rFonts w:hint="eastAsia"/>
-        </w:rPr>
-        <w:t>使用）。</w:t>
+        <w:t>日志（回滚时候使用）。</w:t>
       </w:r>
     </w:p>
     <w:p>
@@ -815,12 +830,18 @@
     </w:p>
     <w:p>
       <w:pPr>
+        <w:ind w:firstLine="420"/>
+      </w:pPr>
+    </w:p>
+    <w:p>
+      <w:pPr>
         <w:pStyle w:val="2"/>
         <w:rPr>
           <w:rFonts w:hint="default"/>
         </w:rPr>
       </w:pPr>
       <w:r>
+        <w:lastRenderedPageBreak/>
         <w:t>MEM_ROOT</w:t>
       </w:r>
     </w:p>
@@ -829,7 +850,6 @@
         <w:ind w:firstLine="420"/>
       </w:pPr>
       <w:r>
-        <w:lastRenderedPageBreak/>
         <w:t>以</w:t>
       </w:r>
       <w:r>
@@ -934,6 +954,11 @@
       <w:r>
         <w:t>。</w:t>
       </w:r>
+    </w:p>
+    <w:p>
+      <w:pPr>
+        <w:ind w:firstLine="420"/>
+      </w:pPr>
     </w:p>
     <w:p>
       <w:pPr>
@@ -977,6 +1002,14 @@
         </w:rPr>
         <w:t>存储引擎的内存管理方式。</w:t>
       </w:r>
+    </w:p>
+    <w:p>
+      <w:pPr>
+        <w:ind w:firstLine="420"/>
+        <w:rPr>
+          <w:szCs w:val="24"/>
+        </w:rPr>
+      </w:pPr>
     </w:p>
     <w:p>
       <w:pPr>
@@ -1706,21 +1739,7 @@
         <w:rPr>
           <w:rFonts w:hint="eastAsia"/>
         </w:rPr>
-        <w:t>上面是说了每个</w:t>
-      </w:r>
-      <w:proofErr w:type="gramStart"/>
-      <w:r>
-        <w:rPr>
-          <w:rFonts w:hint="eastAsia"/>
-        </w:rPr>
-        <w:t>数据页会被</w:t>
-      </w:r>
-      <w:proofErr w:type="gramEnd"/>
-      <w:r>
-        <w:rPr>
-          <w:rFonts w:hint="eastAsia"/>
-        </w:rPr>
-        <w:t>加载到一个缓存页中，但是加载的时候</w:t>
+        <w:t>上面是说了每个数据页会被加载到一个缓存页中，但是加载的时候</w:t>
       </w:r>
       <w:r>
         <w:rPr>
@@ -1732,21 +1751,7 @@
         <w:rPr>
           <w:rFonts w:hint="eastAsia"/>
         </w:rPr>
-        <w:t>是如何知道那个缓存页有数据，那个缓存</w:t>
-      </w:r>
-      <w:proofErr w:type="gramStart"/>
-      <w:r>
-        <w:rPr>
-          <w:rFonts w:hint="eastAsia"/>
-        </w:rPr>
-        <w:t>页没有</w:t>
-      </w:r>
-      <w:proofErr w:type="gramEnd"/>
-      <w:r>
-        <w:rPr>
-          <w:rFonts w:hint="eastAsia"/>
-        </w:rPr>
-        <w:t>数据呢？换句话说，</w:t>
+        <w:t>是如何知道那个缓存页有数据，那个缓存页没有数据呢？换句话说，</w:t>
       </w:r>
       <w:r>
         <w:rPr>
@@ -1879,21 +1884,7 @@
         <w:rPr>
           <w:rFonts w:hint="eastAsia"/>
         </w:rPr>
-        <w:t>链表还会有一个基础节点，他会引用该链表的头结点和</w:t>
-      </w:r>
-      <w:proofErr w:type="gramStart"/>
-      <w:r>
-        <w:rPr>
-          <w:rFonts w:hint="eastAsia"/>
-        </w:rPr>
-        <w:t>尾结点</w:t>
-      </w:r>
-      <w:proofErr w:type="gramEnd"/>
-      <w:r>
-        <w:rPr>
-          <w:rFonts w:hint="eastAsia"/>
-        </w:rPr>
-        <w:t>，还会记录节点的个数（也就是可用的空闲的缓存页的个数）。</w:t>
+        <w:t>链表还会有一个基础节点，他会引用该链表的头结点和尾结点，还会记录节点的个数（也就是可用的空闲的缓存页的个数）。</w:t>
       </w:r>
     </w:p>
     <w:p>
@@ -1963,21 +1954,7 @@
         <w:rPr>
           <w:rFonts w:hint="eastAsia"/>
         </w:rPr>
-        <w:t>当加载</w:t>
-      </w:r>
-      <w:proofErr w:type="gramStart"/>
-      <w:r>
-        <w:rPr>
-          <w:rFonts w:hint="eastAsia"/>
-        </w:rPr>
-        <w:t>数据页到缓存</w:t>
-      </w:r>
-      <w:proofErr w:type="gramEnd"/>
-      <w:r>
-        <w:rPr>
-          <w:rFonts w:hint="eastAsia"/>
-        </w:rPr>
-        <w:t>池中的时候，</w:t>
+        <w:t>当加载数据页到缓存池中的时候，</w:t>
       </w:r>
       <w:r>
         <w:rPr>
@@ -2001,21 +1978,7 @@
         <w:rPr>
           <w:rFonts w:hint="eastAsia"/>
         </w:rPr>
-        <w:t>链表中获取一个描述数据的信息，根据描述节点的信息拿到其对应的缓存页，然后将数据</w:t>
-      </w:r>
-      <w:proofErr w:type="gramStart"/>
-      <w:r>
-        <w:rPr>
-          <w:rFonts w:hint="eastAsia"/>
-        </w:rPr>
-        <w:t>页信息</w:t>
-      </w:r>
-      <w:proofErr w:type="gramEnd"/>
-      <w:r>
-        <w:rPr>
-          <w:rFonts w:hint="eastAsia"/>
-        </w:rPr>
-        <w:t>放到该缓存页中，同时将链表中的该描述数据的节点移除。这就是数据页被读取</w:t>
+        <w:t>链表中获取一个描述数据的信息，根据描述节点的信息拿到其对应的缓存页，然后将数据页信息放到该缓存页中，同时将链表中的该描述数据的节点移除。这就是数据页被读取</w:t>
       </w:r>
       <w:r>
         <w:rPr>
@@ -2050,16 +2013,8 @@
         <w:rPr>
           <w:rFonts w:hint="eastAsia"/>
         </w:rPr>
-        <w:t>是怎么知道哪些数据页已经被缓存了，哪些没有被缓存呢。实际上数据库中还有后一个哈希表结构，他的作用是用来存储</w:t>
-      </w:r>
-      <w:proofErr w:type="gramStart"/>
-      <w:r>
-        <w:rPr>
-          <w:rFonts w:hint="eastAsia"/>
-        </w:rPr>
-        <w:t>表空间号</w:t>
-      </w:r>
-      <w:proofErr w:type="gramEnd"/>
+        <w:t>是怎么知道哪些数据页已经被缓存了，哪些没有被缓存呢。实际上数据库中还有后一个哈希表结构，他的作用是用来存储表空间号</w:t>
+      </w:r>
       <w:r>
         <w:rPr>
           <w:rFonts w:hint="eastAsia"/>
@@ -2106,21 +2061,7 @@
         <w:rPr>
           <w:rFonts w:hint="eastAsia"/>
         </w:rPr>
-        <w:t>来确定数据</w:t>
-      </w:r>
-      <w:proofErr w:type="gramStart"/>
-      <w:r>
-        <w:rPr>
-          <w:rFonts w:hint="eastAsia"/>
-        </w:rPr>
-        <w:t>页是否</w:t>
-      </w:r>
-      <w:proofErr w:type="gramEnd"/>
-      <w:r>
-        <w:rPr>
-          <w:rFonts w:hint="eastAsia"/>
-        </w:rPr>
-        <w:t>被缓存了。</w:t>
+        <w:t>来确定数据页是否被缓存了。</w:t>
       </w:r>
     </w:p>
     <w:p>
@@ -2233,21 +2174,7 @@
         <w:rPr>
           <w:rFonts w:hint="eastAsia"/>
         </w:rPr>
-        <w:t>，增删改的操作都是在内存中执行的，然后会有一个后台的</w:t>
-      </w:r>
-      <w:proofErr w:type="gramStart"/>
-      <w:r>
-        <w:rPr>
-          <w:rFonts w:hint="eastAsia"/>
-        </w:rPr>
-        <w:t>线程数将脏数据</w:t>
-      </w:r>
-      <w:proofErr w:type="gramEnd"/>
-      <w:r>
-        <w:rPr>
-          <w:rFonts w:hint="eastAsia"/>
-        </w:rPr>
-        <w:t>刷新到磁盘中，但是后台的线程肯定是需要知道应该刷新哪些。</w:t>
+        <w:t>，增删改的操作都是在内存中执行的，然后会有一个后台的线程数将脏数据刷新到磁盘中，但是后台的线程肯定是需要知道应该刷新哪些。</w:t>
       </w:r>
     </w:p>
     <w:p>
@@ -2286,57 +2213,13 @@
           <w:rFonts w:hint="eastAsia"/>
           <w:color w:val="FF0000"/>
         </w:rPr>
-        <w:t>链表，其作用就是记录被修改过的</w:t>
-      </w:r>
-      <w:proofErr w:type="gramStart"/>
-      <w:r>
-        <w:rPr>
-          <w:rFonts w:hint="eastAsia"/>
-          <w:color w:val="FF0000"/>
-        </w:rPr>
-        <w:t>脏数据</w:t>
-      </w:r>
-      <w:proofErr w:type="gramEnd"/>
-      <w:r>
-        <w:rPr>
-          <w:rFonts w:hint="eastAsia"/>
-          <w:color w:val="FF0000"/>
-        </w:rPr>
-        <w:t>所在的缓存页对应的描述数据</w:t>
-      </w:r>
-      <w:r>
-        <w:rPr>
-          <w:rFonts w:hint="eastAsia"/>
-        </w:rPr>
-        <w:t>。如果内存中的数据</w:t>
-      </w:r>
-      <w:proofErr w:type="gramStart"/>
-      <w:r>
-        <w:rPr>
-          <w:rFonts w:hint="eastAsia"/>
-        </w:rPr>
-        <w:t>和数据库和数据库</w:t>
-      </w:r>
-      <w:proofErr w:type="gramEnd"/>
-      <w:r>
-        <w:rPr>
-          <w:rFonts w:hint="eastAsia"/>
-        </w:rPr>
-        <w:t>中的数据不一样，那这些数据我们就称之为脏数据，</w:t>
-      </w:r>
-      <w:proofErr w:type="gramStart"/>
-      <w:r>
-        <w:rPr>
-          <w:rFonts w:hint="eastAsia"/>
-        </w:rPr>
-        <w:t>脏数据之所以叫脏</w:t>
-      </w:r>
-      <w:proofErr w:type="gramEnd"/>
-      <w:r>
-        <w:rPr>
-          <w:rFonts w:hint="eastAsia"/>
-        </w:rPr>
-        <w:t>数据，本质上就是被缓存到缓存池中的数据被修改了，但是还没有刷新到磁盘中。</w:t>
+        <w:t>链表，其作用就是记录被修改过的脏数据所在的缓存页对应的描述数据</w:t>
+      </w:r>
+      <w:r>
+        <w:rPr>
+          <w:rFonts w:hint="eastAsia"/>
+        </w:rPr>
+        <w:t>。如果内存中的数据和数据库和数据库中的数据不一样，那这些数据我们就称之为脏数据，脏数据之所以叫脏数据，本质上就是被缓存到缓存池中的数据被修改了，但是还没有刷新到磁盘中。</w:t>
       </w:r>
     </w:p>
     <w:p>
@@ -2400,35 +2283,7 @@
         <w:rPr>
           <w:rFonts w:hint="eastAsia"/>
         </w:rPr>
-        <w:t>中维护的是一些</w:t>
-      </w:r>
-      <w:proofErr w:type="gramStart"/>
-      <w:r>
-        <w:rPr>
-          <w:rFonts w:hint="eastAsia"/>
-        </w:rPr>
-        <w:t>脏数据</w:t>
-      </w:r>
-      <w:proofErr w:type="gramEnd"/>
-      <w:r>
-        <w:rPr>
-          <w:rFonts w:hint="eastAsia"/>
-        </w:rPr>
-        <w:t>数据描述（准确地说是</w:t>
-      </w:r>
-      <w:proofErr w:type="gramStart"/>
-      <w:r>
-        <w:rPr>
-          <w:rFonts w:hint="eastAsia"/>
-        </w:rPr>
-        <w:t>脏数据</w:t>
-      </w:r>
-      <w:proofErr w:type="gramEnd"/>
-      <w:r>
-        <w:rPr>
-          <w:rFonts w:hint="eastAsia"/>
-        </w:rPr>
-        <w:t>的所在的缓存页的数据描述）。</w:t>
+        <w:t>中维护的是一些脏数据数据描述（准确地说是脏数据的所在的缓存页的数据描述）。</w:t>
       </w:r>
     </w:p>
     <w:p>
@@ -2566,19 +2421,11 @@
         <w:t>redis</w:t>
       </w:r>
       <w:proofErr w:type="spellEnd"/>
-      <w:proofErr w:type="gramStart"/>
-      <w:r>
-        <w:rPr>
-          <w:rFonts w:hint="eastAsia"/>
-        </w:rPr>
-        <w:t>类做类比</w:t>
-      </w:r>
-      <w:proofErr w:type="gramEnd"/>
-      <w:r>
-        <w:rPr>
-          <w:rFonts w:hint="eastAsia"/>
-        </w:rPr>
-        <w:t>，以便更好的帮助大家明白其原理。</w:t>
+      <w:r>
+        <w:rPr>
+          <w:rFonts w:hint="eastAsia"/>
+        </w:rPr>
+        <w:t>类做类比，以便更好的帮助大家明白其原理。</w:t>
       </w:r>
       <w:r>
         <w:rPr>
@@ -2630,21 +2477,7 @@
         <w:rPr>
           <w:rFonts w:hint="eastAsia"/>
         </w:rPr>
-        <w:t>内存不会不够使用，但是总有特殊的情况，问题往往就是在这种极端和</w:t>
-      </w:r>
-      <w:proofErr w:type="gramStart"/>
-      <w:r>
-        <w:rPr>
-          <w:rFonts w:hint="eastAsia"/>
-        </w:rPr>
-        <w:t>边边角</w:t>
-      </w:r>
-      <w:proofErr w:type="gramEnd"/>
-      <w:r>
-        <w:rPr>
-          <w:rFonts w:hint="eastAsia"/>
-        </w:rPr>
-        <w:t>角的情况下产生的。</w:t>
+        <w:t>内存不会不够使用，但是总有特殊的情况，问题往往就是在这种极端和边边角角的情况下产生的。</w:t>
       </w:r>
     </w:p>
     <w:p>
@@ -2771,21 +2604,7 @@
         <w:rPr>
           <w:rFonts w:hint="eastAsia"/>
         </w:rPr>
-        <w:t>会把最近使用最少的缓存</w:t>
-      </w:r>
-      <w:proofErr w:type="gramStart"/>
-      <w:r>
-        <w:rPr>
-          <w:rFonts w:hint="eastAsia"/>
-        </w:rPr>
-        <w:t>页数据刷</w:t>
-      </w:r>
-      <w:proofErr w:type="gramEnd"/>
-      <w:r>
-        <w:rPr>
-          <w:rFonts w:hint="eastAsia"/>
-        </w:rPr>
-        <w:t>入到磁盘去，那</w:t>
+        <w:t>会把最近使用最少的缓存页数据刷入到磁盘去，那</w:t>
       </w:r>
       <w:proofErr w:type="spellStart"/>
       <w:r>
@@ -3023,21 +2842,7 @@
         <w:rPr>
           <w:rFonts w:hint="eastAsia"/>
         </w:rPr>
-        <w:t>在将数据加载到缓存池的时候，他会将被加载进来的缓存</w:t>
-      </w:r>
-      <w:proofErr w:type="gramStart"/>
-      <w:r>
-        <w:rPr>
-          <w:rFonts w:hint="eastAsia"/>
-        </w:rPr>
-        <w:t>页按照</w:t>
-      </w:r>
-      <w:proofErr w:type="gramEnd"/>
-      <w:r>
-        <w:rPr>
-          <w:rFonts w:hint="eastAsia"/>
-        </w:rPr>
-        <w:t>被加载进来的顺序插入到</w:t>
+        <w:t>在将数据加载到缓存池的时候，他会将被加载进来的缓存页按照被加载进来的顺序插入到</w:t>
       </w:r>
       <w:r>
         <w:rPr>
@@ -3093,19 +2898,11 @@
         </w:rPr>
         <w:t>C</w:t>
       </w:r>
-      <w:proofErr w:type="gramStart"/>
-      <w:r>
-        <w:rPr>
-          <w:rFonts w:hint="eastAsia"/>
-        </w:rPr>
-        <w:t>数据页到缓存</w:t>
-      </w:r>
-      <w:proofErr w:type="gramEnd"/>
-      <w:r>
-        <w:rPr>
-          <w:rFonts w:hint="eastAsia"/>
-        </w:rPr>
-        <w:t>页</w:t>
+      <w:r>
+        <w:rPr>
+          <w:rFonts w:hint="eastAsia"/>
+        </w:rPr>
+        <w:t>数据页到缓存页</w:t>
       </w:r>
       <w:r>
         <w:rPr>
@@ -3635,21 +3432,7 @@
         <w:rPr>
           <w:rFonts w:hint="eastAsia"/>
         </w:rPr>
-        <w:t>被修改的</w:t>
-      </w:r>
-      <w:proofErr w:type="gramStart"/>
-      <w:r>
-        <w:rPr>
-          <w:rFonts w:hint="eastAsia"/>
-        </w:rPr>
-        <w:t>脏数据</w:t>
-      </w:r>
-      <w:proofErr w:type="gramEnd"/>
-      <w:r>
-        <w:rPr>
-          <w:rFonts w:hint="eastAsia"/>
-        </w:rPr>
-        <w:t>都记录在</w:t>
+        <w:t>被修改的脏数据都记录在</w:t>
       </w:r>
       <w:r>
         <w:rPr>
@@ -3733,21 +3516,7 @@
         <w:rPr>
           <w:rFonts w:hint="eastAsia"/>
         </w:rPr>
-        <w:t>链表中，因为该缓存</w:t>
-      </w:r>
-      <w:proofErr w:type="gramStart"/>
-      <w:r>
-        <w:rPr>
-          <w:rFonts w:hint="eastAsia"/>
-        </w:rPr>
-        <w:t>页变得</w:t>
-      </w:r>
-      <w:proofErr w:type="gramEnd"/>
-      <w:r>
-        <w:rPr>
-          <w:rFonts w:hint="eastAsia"/>
-        </w:rPr>
-        <w:t>空闲了。</w:t>
+        <w:t>链表中，因为该缓存页变得空闲了。</w:t>
       </w:r>
       <w:r>
         <w:rPr>
@@ -3808,63 +3577,7 @@
         <w:rPr>
           <w:rFonts w:hint="eastAsia"/>
         </w:rPr>
-        <w:t>链表的</w:t>
-      </w:r>
-      <w:proofErr w:type="gramStart"/>
-      <w:r>
-        <w:rPr>
-          <w:rFonts w:hint="eastAsia"/>
-        </w:rPr>
-        <w:t>冷数据</w:t>
-      </w:r>
-      <w:proofErr w:type="gramEnd"/>
-      <w:r>
-        <w:rPr>
-          <w:rFonts w:hint="eastAsia"/>
-        </w:rPr>
-        <w:t>的头部，当在一定时间过后，</w:t>
-      </w:r>
-      <w:proofErr w:type="gramStart"/>
-      <w:r>
-        <w:rPr>
-          <w:rFonts w:hint="eastAsia"/>
-        </w:rPr>
-        <w:t>冷数据</w:t>
-      </w:r>
-      <w:proofErr w:type="gramEnd"/>
-      <w:r>
-        <w:rPr>
-          <w:rFonts w:hint="eastAsia"/>
-        </w:rPr>
-        <w:t>区的数据被再次访问了，就会将其转移到</w:t>
-      </w:r>
-      <w:proofErr w:type="gramStart"/>
-      <w:r>
-        <w:rPr>
-          <w:rFonts w:hint="eastAsia"/>
-        </w:rPr>
-        <w:t>热数据</w:t>
-      </w:r>
-      <w:proofErr w:type="gramEnd"/>
-      <w:r>
-        <w:rPr>
-          <w:rFonts w:hint="eastAsia"/>
-        </w:rPr>
-        <w:t>区链表的头部，如果被访问的数据就在</w:t>
-      </w:r>
-      <w:proofErr w:type="gramStart"/>
-      <w:r>
-        <w:rPr>
-          <w:rFonts w:hint="eastAsia"/>
-        </w:rPr>
-        <w:t>热数据</w:t>
-      </w:r>
-      <w:proofErr w:type="gramEnd"/>
-      <w:r>
-        <w:rPr>
-          <w:rFonts w:hint="eastAsia"/>
-        </w:rPr>
-        <w:t>区，那么如果是在前</w:t>
+        <w:t>链表的冷数据的头部，当在一定时间过后，冷数据区的数据被再次访问了，就会将其转移到热数据区链表的头部，如果被访问的数据就在热数据区，那么如果是在前</w:t>
       </w:r>
       <w:r>
         <w:rPr>
@@ -3888,21 +3601,7 @@
         <w:rPr>
           <w:rFonts w:hint="eastAsia"/>
         </w:rPr>
-        <w:t>仍然会将其转移到</w:t>
-      </w:r>
-      <w:proofErr w:type="gramStart"/>
-      <w:r>
-        <w:rPr>
-          <w:rFonts w:hint="eastAsia"/>
-        </w:rPr>
-        <w:t>热数据</w:t>
-      </w:r>
-      <w:proofErr w:type="gramEnd"/>
-      <w:r>
-        <w:rPr>
-          <w:rFonts w:hint="eastAsia"/>
-        </w:rPr>
-        <w:t>区链表的头部</w:t>
+        <w:t>仍然会将其转移到热数据区链表的头部</w:t>
       </w:r>
     </w:p>
     <w:p>
@@ -3961,8 +3660,148 @@
         </w:rPr>
       </w:pPr>
       <w:r>
+        <w:rPr>
+          <w:rFonts w:hint="default"/>
+        </w:rPr>
+        <w:t>P</w:t>
+      </w:r>
+      <w:r>
+        <w:t>age</w:t>
+      </w:r>
+      <w:r>
+        <w:rPr>
+          <w:rFonts w:hint="default"/>
+        </w:rPr>
+        <w:t xml:space="preserve"> Cleaner</w:t>
+      </w:r>
+    </w:p>
+    <w:p>
+      <w:r>
+        <w:tab/>
+      </w:r>
+      <w:r>
+        <w:rPr>
+          <w:rFonts w:hint="eastAsia"/>
+        </w:rPr>
+        <w:t>参考：</w:t>
+      </w:r>
+    </w:p>
+    <w:p>
+      <w:r>
+        <w:tab/>
+      </w:r>
+      <w:hyperlink r:id="rId19" w:history="1">
+        <w:r>
+          <w:rPr>
+            <w:rStyle w:val="a7"/>
+          </w:rPr>
+          <w:t>https://mp.weixin.qq.com/s/i0sIfUqUUX5c_GkFTYh64Q</w:t>
+        </w:r>
+      </w:hyperlink>
+    </w:p>
+    <w:p>
+      <w:r>
+        <w:tab/>
+      </w:r>
+      <w:hyperlink r:id="rId20" w:history="1">
+        <w:r>
+          <w:rPr>
+            <w:rStyle w:val="a7"/>
+          </w:rPr>
+          <w:t>https://www.bookstack.cn/read/aliyun-rds-core/65d73409b2953f7e.md</w:t>
+        </w:r>
+      </w:hyperlink>
+    </w:p>
+    <w:p/>
+    <w:p>
+      <w:pPr>
+        <w:pStyle w:val="1"/>
+        <w:rPr>
+          <w:rFonts w:hint="default"/>
+        </w:rPr>
+      </w:pPr>
+      <w:r>
         <w:t>并发性能</w:t>
       </w:r>
+    </w:p>
+    <w:p>
+      <w:r>
+        <w:tab/>
+      </w:r>
+      <w:r>
+        <w:rPr>
+          <w:rFonts w:hint="eastAsia"/>
+        </w:rPr>
+        <w:t>参考：</w:t>
+      </w:r>
+    </w:p>
+    <w:p>
+      <w:r>
+        <w:tab/>
+      </w:r>
+      <w:proofErr w:type="spellStart"/>
+      <w:r>
+        <w:rPr>
+          <w:rFonts w:hint="eastAsia"/>
+        </w:rPr>
+        <w:t>InnoDB</w:t>
+      </w:r>
+      <w:proofErr w:type="spellEnd"/>
+      <w:r>
+        <w:t xml:space="preserve"> </w:t>
+      </w:r>
+      <w:r>
+        <w:rPr>
+          <w:rFonts w:hint="eastAsia"/>
+        </w:rPr>
+        <w:t>Buffer</w:t>
+      </w:r>
+      <w:r>
+        <w:t xml:space="preserve"> </w:t>
+      </w:r>
+      <w:r>
+        <w:rPr>
+          <w:rFonts w:hint="eastAsia"/>
+        </w:rPr>
+        <w:t>Pool</w:t>
+      </w:r>
+      <w:r>
+        <w:rPr>
+          <w:rFonts w:hint="eastAsia"/>
+        </w:rPr>
+        <w:t>并发控制：</w:t>
+      </w:r>
+      <w:r>
+        <w:fldChar w:fldCharType="begin"/>
+      </w:r>
+      <w:r>
+        <w:instrText xml:space="preserve"> HYPERLINK "</w:instrText>
+      </w:r>
+      <w:r>
+        <w:instrText>http://mysql.taobao.org/monthly/2020/05/06/</w:instrText>
+      </w:r>
+      <w:r>
+        <w:instrText xml:space="preserve">" </w:instrText>
+      </w:r>
+      <w:r>
+        <w:fldChar w:fldCharType="separate"/>
+      </w:r>
+      <w:r>
+        <w:rPr>
+          <w:rStyle w:val="a7"/>
+        </w:rPr>
+        <w:t>http://mysql.taobao.org/monthly/2020/05/06/</w:t>
+      </w:r>
+      <w:r>
+        <w:fldChar w:fldCharType="end"/>
+      </w:r>
+    </w:p>
+    <w:p>
+      <w:pPr>
+        <w:rPr>
+          <w:rFonts w:hint="eastAsia"/>
+        </w:rPr>
+      </w:pPr>
     </w:p>
     <w:p>
       <w:pPr>
@@ -4100,7 +3939,14 @@
         <w:rPr>
           <w:rFonts w:hint="eastAsia"/>
         </w:rPr>
-        <w:t>Buffer Pool</w:t>
+        <w:t xml:space="preserve">Buffer </w:t>
+      </w:r>
+      <w:r>
+        <w:rPr>
+          <w:rFonts w:hint="eastAsia"/>
+        </w:rPr>
+        <w:lastRenderedPageBreak/>
+        <w:t>Pool</w:t>
       </w:r>
       <w:r>
         <w:rPr>
@@ -4264,7 +4110,6 @@
         <w:rPr>
           <w:rFonts w:hint="eastAsia"/>
         </w:rPr>
-        <w:lastRenderedPageBreak/>
         <w:tab/>
       </w:r>
       <w:r>
@@ -4514,16 +4359,8 @@
         <w:rPr>
           <w:rFonts w:hint="eastAsia"/>
         </w:rPr>
-        <w:t>是如何解决这种问题的？其实前面已经提到过了，那就是数据页缓存哈希表，里面存放的是</w:t>
-      </w:r>
-      <w:proofErr w:type="gramStart"/>
-      <w:r>
-        <w:rPr>
-          <w:rFonts w:hint="eastAsia"/>
-        </w:rPr>
-        <w:t>表空间号</w:t>
-      </w:r>
-      <w:proofErr w:type="gramEnd"/>
+        <w:t>是如何解决这种问题的？其实前面已经提到过了，那就是数据页缓存哈希表，里面存放的是表空间号</w:t>
+      </w:r>
       <w:r>
         <w:rPr>
           <w:rFonts w:hint="eastAsia"/>
@@ -4558,21 +4395,7 @@
         <w:rPr>
           <w:rFonts w:hint="eastAsia"/>
         </w:rPr>
-        <w:t>在加载数据所在的数据页的时候根据这一系列的映射关系判断数据</w:t>
-      </w:r>
-      <w:proofErr w:type="gramStart"/>
-      <w:r>
-        <w:rPr>
-          <w:rFonts w:hint="eastAsia"/>
-        </w:rPr>
-        <w:t>页是否</w:t>
-      </w:r>
-      <w:proofErr w:type="gramEnd"/>
-      <w:r>
-        <w:rPr>
-          <w:rFonts w:hint="eastAsia"/>
-        </w:rPr>
-        <w:t>被加载，被加载到了那个缓存页中，所以</w:t>
+        <w:t>在加载数据所在的数据页的时候根据这一系列的映射关系判断数据页是否被加载，被加载到了那个缓存页中，所以</w:t>
       </w:r>
       <w:r>
         <w:rPr>
@@ -4584,21 +4407,7 @@
         <w:rPr>
           <w:rFonts w:hint="eastAsia"/>
         </w:rPr>
-        <w:t>能够精确的确定某个数据</w:t>
-      </w:r>
-      <w:proofErr w:type="gramStart"/>
-      <w:r>
-        <w:rPr>
-          <w:rFonts w:hint="eastAsia"/>
-        </w:rPr>
-        <w:t>页是否</w:t>
-      </w:r>
-      <w:proofErr w:type="gramEnd"/>
-      <w:r>
-        <w:rPr>
-          <w:rFonts w:hint="eastAsia"/>
-        </w:rPr>
-        <w:t>被加载，被加载的到了哪个缓存页，绝不可能出现重复加载的情况。</w:t>
+        <w:t>能够精确的确定某个数据页是否被加载，被加载的到了哪个缓存页，绝不可能出现重复加载的情况。</w:t>
       </w:r>
     </w:p>
     <w:p>
@@ -4628,7 +4437,7 @@
                     </pic:cNvPicPr>
                   </pic:nvPicPr>
                   <pic:blipFill>
-                    <a:blip r:embed="rId19"/>
+                    <a:blip r:embed="rId21"/>
                     <a:stretch>
                       <a:fillRect/>
                     </a:stretch>
@@ -4684,7 +4493,14 @@
         <w:rPr>
           <w:rFonts w:hint="eastAsia"/>
         </w:rPr>
-        <w:t>中，内存占用主要包括以下几部分，全局共享的内存、线程独占的内存、内存分配器占用的内存，具体如下：</w:t>
+        <w:t>中，内存占用主要包括以下几部分，全局共享的内存、线程独占</w:t>
+      </w:r>
+      <w:r>
+        <w:rPr>
+          <w:rFonts w:hint="eastAsia"/>
+        </w:rPr>
+        <w:lastRenderedPageBreak/>
+        <w:t>的内存、内存分配器占用的内存，具体如下：</w:t>
       </w:r>
     </w:p>
     <w:p>
@@ -4731,7 +4547,7 @@
       <w:pPr>
         <w:ind w:firstLine="420"/>
       </w:pPr>
-      <w:hyperlink r:id="rId20" w:anchor="rd" w:history="1">
+      <w:hyperlink r:id="rId22" w:anchor="rd" w:history="1">
         <w:r>
           <w:t>https://mp.weixin.qq.com/s?__biz=MzU2NzgwMTg0MA==&amp;mid=2247492455&amp;idx=1&amp;sn=8f2a266870fdffc5f33e5f69c0d94986&amp;chksm=fc9501f8cbe288eedbc9bc023475054d08a1afb3090a69a2ef7e2611f9a7d673828e093b8226&amp;mpshare=1&amp;scene=24&amp;srcid=0326ssV9gC1mdYtX2hoMLeMl&amp;sharer_sharetime=1616752871601&amp;sharer_shareid=33f795d236f19ac7c128b2e279563f84#rd</w:t>
         </w:r>
@@ -4742,224 +4558,437 @@
         <w:ind w:firstLine="420"/>
       </w:pPr>
       <w:r>
+        <w:t>随着</w:t>
+      </w:r>
+      <w:r>
+        <w:t>MySQL</w:t>
+      </w:r>
+      <w:r>
+        <w:t>使用的内存越来越大，我们</w:t>
+      </w:r>
+      <w:r>
+        <w:rPr>
+          <w:color w:val="FF0000"/>
+        </w:rPr>
+        <w:t>建议使用多个</w:t>
+      </w:r>
+      <w:r>
+        <w:rPr>
+          <w:color w:val="FF0000"/>
+        </w:rPr>
+        <w:t>buffer pool instance</w:t>
+      </w:r>
+      <w:r>
+        <w:t>。</w:t>
+      </w:r>
+    </w:p>
+    <w:p>
+      <w:pPr>
+        <w:ind w:firstLine="420"/>
+      </w:pPr>
+      <w:r>
+        <w:t>那么我们的问题是</w:t>
+      </w:r>
+      <w:r>
+        <w:t xml:space="preserve">: </w:t>
+      </w:r>
+      <w:r>
+        <w:t>一张表有多少在</w:t>
+      </w:r>
+      <w:r>
+        <w:t>buffer pool</w:t>
+      </w:r>
+      <w:r>
+        <w:t>中，一张表只能在一个</w:t>
+      </w:r>
+      <w:r>
+        <w:t>buffer pool instance</w:t>
+      </w:r>
+      <w:r>
+        <w:t>中么？</w:t>
+      </w:r>
+    </w:p>
+    <w:p>
+      <w:pPr>
+        <w:ind w:firstLine="420"/>
+      </w:pPr>
+      <w:r>
+        <w:t>为什么</w:t>
+      </w:r>
+      <w:r>
+        <w:t>buffer pool</w:t>
+      </w:r>
+      <w:r>
+        <w:t>需要使用多个</w:t>
+      </w:r>
+      <w:r>
+        <w:t>POOL?</w:t>
+      </w:r>
+    </w:p>
+    <w:p>
+      <w:pPr>
+        <w:ind w:firstLine="420"/>
+      </w:pPr>
+      <w:r>
+        <w:t>访问</w:t>
+      </w:r>
+      <w:r>
+        <w:t>buffer pool</w:t>
+      </w:r>
+      <w:r>
+        <w:t>时需要上锁，只是用一个</w:t>
+      </w:r>
+      <w:r>
+        <w:t>POOL</w:t>
+      </w:r>
+      <w:r>
+        <w:t>，锁冲突比较严重。使用多个</w:t>
+      </w:r>
+      <w:r>
+        <w:t>POOL</w:t>
+      </w:r>
+      <w:r>
+        <w:t>，可以分担锁的冲突压力。</w:t>
+      </w:r>
+    </w:p>
+    <w:p>
+      <w:pPr>
+        <w:ind w:firstLine="420"/>
+      </w:pPr>
+      <w:r>
+        <w:t>一张表的各个页为什么交替出现在各个</w:t>
+      </w:r>
+      <w:r>
+        <w:t>POOL</w:t>
+      </w:r>
+      <w:r>
+        <w:t>中？</w:t>
+      </w:r>
+    </w:p>
+    <w:p>
+      <w:pPr>
+        <w:ind w:firstLine="420"/>
+      </w:pPr>
+      <w:r>
+        <w:t>为了让各个</w:t>
+      </w:r>
+      <w:r>
+        <w:t>POOL</w:t>
+      </w:r>
+      <w:r>
+        <w:t>中的数据量相对平衡。</w:t>
+      </w:r>
+    </w:p>
+    <w:p>
+      <w:pPr>
+        <w:ind w:firstLine="420"/>
+      </w:pPr>
+      <w:r>
+        <w:t>那为什么不是一页一轮换，而是</w:t>
+      </w:r>
+      <w:r>
+        <w:t>64</w:t>
+      </w:r>
+      <w:r>
+        <w:t>页一轮换？</w:t>
+      </w:r>
+    </w:p>
+    <w:p>
+      <w:pPr>
+        <w:ind w:firstLine="420"/>
+      </w:pPr>
+      <w:r>
+        <w:t>我们访问数据，经常扫描连续的多个页。如果一页一轮换，那我们一次扫描就要涉及多个</w:t>
+      </w:r>
+      <w:r>
+        <w:t>POOL</w:t>
+      </w:r>
+      <w:r>
+        <w:t>，那么锁的冲突压力就不得分担，迷失了最初的目标。</w:t>
+      </w:r>
+    </w:p>
+    <w:p/>
+    <w:p>
+      <w:pPr>
+        <w:pStyle w:val="3"/>
+        <w:rPr>
+          <w:rFonts w:hint="default"/>
+          <w:color w:val="FF0000"/>
+        </w:rPr>
+      </w:pPr>
+      <w:proofErr w:type="spellStart"/>
+      <w:r>
+        <w:rPr>
+          <w:color w:val="FF0000"/>
+        </w:rPr>
+        <w:t>innodb_buffer_pool_size</w:t>
+      </w:r>
+      <w:proofErr w:type="spellEnd"/>
+    </w:p>
+    <w:p>
+      <w:pPr>
+        <w:ind w:firstLine="420"/>
+      </w:pPr>
+      <w:proofErr w:type="spellStart"/>
+      <w:r>
+        <w:rPr>
+          <w:rFonts w:hint="eastAsia"/>
+        </w:rPr>
+        <w:t>innodb_buffer_pool_size</w:t>
+      </w:r>
+      <w:proofErr w:type="spellEnd"/>
+      <w:r>
+        <w:rPr>
+          <w:rFonts w:hint="eastAsia"/>
+        </w:rPr>
+        <w:t>：</w:t>
+      </w:r>
+      <w:proofErr w:type="spellStart"/>
+      <w:r>
+        <w:rPr>
+          <w:rFonts w:hint="eastAsia"/>
+        </w:rPr>
+        <w:t>InnoDB</w:t>
+      </w:r>
+      <w:proofErr w:type="spellEnd"/>
+      <w:r>
+        <w:rPr>
+          <w:rFonts w:hint="eastAsia"/>
+        </w:rPr>
+        <w:t>缓冲池的大小</w:t>
+      </w:r>
+    </w:p>
+    <w:p>
+      <w:pPr>
+        <w:ind w:firstLine="420"/>
+      </w:pPr>
+      <w:r>
+        <w:t>Buffer Pool</w:t>
+      </w:r>
+      <w:r>
+        <w:t>是</w:t>
+      </w:r>
+      <w:proofErr w:type="spellStart"/>
+      <w:r>
+        <w:t>InnoDB</w:t>
+      </w:r>
+      <w:proofErr w:type="spellEnd"/>
+      <w:r>
+        <w:t>中的一块内存区域，他一定是有自己的大小的，且</w:t>
+      </w:r>
+      <w:r>
+        <w:rPr>
+          <w:color w:val="FF0000"/>
+        </w:rPr>
+        <w:t>大小默认是</w:t>
+      </w:r>
+      <w:r>
+        <w:rPr>
+          <w:color w:val="FF0000"/>
+        </w:rPr>
+        <w:t>128M</w:t>
+      </w:r>
+      <w:r>
+        <w:t>，不过这个容量似乎有点小了，大家的自己的生产环境可以根据实际的内存大小进行调整，参数为：</w:t>
+      </w:r>
+      <w:proofErr w:type="spellStart"/>
+      <w:r>
+        <w:t>innodb_buffer_pool_size</w:t>
+      </w:r>
+      <w:proofErr w:type="spellEnd"/>
+      <w:r>
+        <w:t>=2147483648 </w:t>
+      </w:r>
+      <w:r>
+        <w:rPr>
+          <w:rFonts w:hint="eastAsia"/>
+        </w:rPr>
+        <w:t>，</w:t>
+      </w:r>
+      <w:r>
+        <w:t>单位是字节</w:t>
+      </w:r>
+      <w:r>
+        <w:rPr>
+          <w:rFonts w:hint="eastAsia"/>
+        </w:rPr>
+        <w:t>。</w:t>
+      </w:r>
+    </w:p>
+    <w:p>
+      <w:pPr>
+        <w:ind w:firstLine="420"/>
+        <w:rPr>
+          <w:color w:val="FF0000"/>
+        </w:rPr>
+      </w:pPr>
+      <w:r>
+        <w:t xml:space="preserve"># </w:t>
+      </w:r>
+      <w:r>
+        <w:t>查看和调整</w:t>
+      </w:r>
+      <w:proofErr w:type="spellStart"/>
+      <w:r>
+        <w:t>innodb_buffer_pool_size</w:t>
+      </w:r>
+      <w:proofErr w:type="spellEnd"/>
+      <w:r>
+        <w:br/>
+      </w:r>
+      <w:r>
+        <w:rPr>
+          <w:rFonts w:hint="eastAsia"/>
+        </w:rPr>
+        <w:tab/>
+      </w:r>
+      <w:r>
+        <w:t>1</w:t>
+      </w:r>
+      <w:r>
+        <w:rPr>
+          <w:rFonts w:hint="eastAsia"/>
+        </w:rPr>
+        <w:t>、</w:t>
+      </w:r>
+      <w:r>
+        <w:t>查看</w:t>
+      </w:r>
+      <w:r>
+        <w:t>@@innodb_buffer_pool_size</w:t>
+      </w:r>
+      <w:r>
+        <w:t>大小，单位字节</w:t>
+      </w:r>
+      <w:r>
+        <w:br/>
+      </w:r>
+      <w:r>
+        <w:rPr>
+          <w:rFonts w:hint="eastAsia"/>
+          <w:color w:val="FF0000"/>
+        </w:rPr>
         <w:lastRenderedPageBreak/>
-        <w:t>随着</w:t>
-      </w:r>
-      <w:r>
-        <w:t>MySQL</w:t>
-      </w:r>
-      <w:r>
-        <w:t>使用的内存越来越大，我们</w:t>
-      </w:r>
-      <w:r>
-        <w:rPr>
-          <w:color w:val="FF0000"/>
-        </w:rPr>
-        <w:t>建议使用多个</w:t>
-      </w:r>
-      <w:r>
-        <w:rPr>
-          <w:color w:val="FF0000"/>
-        </w:rPr>
-        <w:t>buffer pool instance</w:t>
-      </w:r>
-      <w:r>
-        <w:t>。</w:t>
-      </w:r>
-    </w:p>
-    <w:p>
-      <w:pPr>
-        <w:ind w:firstLine="420"/>
-      </w:pPr>
-      <w:r>
-        <w:t>那么我们的问题是</w:t>
-      </w:r>
-      <w:r>
-        <w:t xml:space="preserve">: </w:t>
-      </w:r>
-      <w:r>
-        <w:t>一张表有多少在</w:t>
-      </w:r>
-      <w:r>
-        <w:t>buffer pool</w:t>
-      </w:r>
-      <w:r>
-        <w:t>中，一张</w:t>
-      </w:r>
-      <w:proofErr w:type="gramStart"/>
-      <w:r>
-        <w:t>表只能</w:t>
-      </w:r>
-      <w:proofErr w:type="gramEnd"/>
-      <w:r>
-        <w:t>在一个</w:t>
-      </w:r>
-      <w:r>
-        <w:t>buffer pool instance</w:t>
-      </w:r>
-      <w:r>
-        <w:t>中么？</w:t>
-      </w:r>
-    </w:p>
-    <w:p>
-      <w:pPr>
-        <w:ind w:firstLine="420"/>
-      </w:pPr>
-      <w:r>
-        <w:t>为什么</w:t>
-      </w:r>
-      <w:r>
-        <w:t>buffer pool</w:t>
-      </w:r>
-      <w:r>
-        <w:t>需要使用多个</w:t>
-      </w:r>
-      <w:r>
-        <w:t>POOL?</w:t>
-      </w:r>
-    </w:p>
-    <w:p>
-      <w:pPr>
-        <w:ind w:firstLine="420"/>
-      </w:pPr>
-      <w:r>
-        <w:t>访问</w:t>
-      </w:r>
-      <w:r>
-        <w:t>buffer pool</w:t>
-      </w:r>
-      <w:r>
-        <w:t>时需要上锁，只是用一个</w:t>
-      </w:r>
-      <w:r>
-        <w:t>POOL</w:t>
-      </w:r>
-      <w:r>
-        <w:t>，</w:t>
-      </w:r>
-      <w:proofErr w:type="gramStart"/>
-      <w:r>
-        <w:t>锁冲突</w:t>
-      </w:r>
-      <w:proofErr w:type="gramEnd"/>
-      <w:r>
-        <w:t>比较严重。使用多个</w:t>
-      </w:r>
-      <w:r>
-        <w:t>POOL</w:t>
-      </w:r>
-      <w:r>
-        <w:t>，可以分担锁的冲突压力。</w:t>
-      </w:r>
-    </w:p>
-    <w:p>
-      <w:pPr>
-        <w:ind w:firstLine="420"/>
-      </w:pPr>
-      <w:r>
-        <w:t>一张表的各个页为什么交替出现在各个</w:t>
-      </w:r>
-      <w:r>
-        <w:t>POOL</w:t>
-      </w:r>
-      <w:r>
-        <w:t>中？</w:t>
-      </w:r>
-    </w:p>
-    <w:p>
-      <w:pPr>
-        <w:ind w:firstLine="420"/>
-      </w:pPr>
-      <w:r>
-        <w:t>为了让各个</w:t>
-      </w:r>
-      <w:r>
-        <w:t>POOL</w:t>
-      </w:r>
-      <w:r>
-        <w:t>中的数据量相对平衡。</w:t>
-      </w:r>
-    </w:p>
-    <w:p>
-      <w:pPr>
-        <w:ind w:firstLine="420"/>
-      </w:pPr>
-      <w:r>
-        <w:t>那为什么不是一页</w:t>
-      </w:r>
-      <w:proofErr w:type="gramStart"/>
-      <w:r>
-        <w:t>一</w:t>
-      </w:r>
-      <w:proofErr w:type="gramEnd"/>
-      <w:r>
-        <w:t>轮换，而是</w:t>
-      </w:r>
-      <w:r>
-        <w:t>64</w:t>
-      </w:r>
-      <w:r>
-        <w:t>页</w:t>
-      </w:r>
-      <w:proofErr w:type="gramStart"/>
-      <w:r>
-        <w:t>一</w:t>
-      </w:r>
-      <w:proofErr w:type="gramEnd"/>
-      <w:r>
-        <w:t>轮换？</w:t>
-      </w:r>
-    </w:p>
-    <w:p>
-      <w:pPr>
-        <w:ind w:firstLine="420"/>
-      </w:pPr>
-      <w:r>
-        <w:t>我们访问数据，经常扫描连续的多个页。如果一页</w:t>
-      </w:r>
-      <w:proofErr w:type="gramStart"/>
-      <w:r>
-        <w:t>一</w:t>
-      </w:r>
-      <w:proofErr w:type="gramEnd"/>
-      <w:r>
-        <w:t>轮换，那我们一次扫描就要涉及多个</w:t>
-      </w:r>
-      <w:r>
-        <w:t>POOL</w:t>
-      </w:r>
-      <w:r>
-        <w:t>，那么锁的冲突压力就不得分担，迷失了最初的目标。</w:t>
-      </w:r>
-    </w:p>
-    <w:p/>
+        <w:tab/>
+      </w:r>
+      <w:r>
+        <w:rPr>
+          <w:color w:val="FF0000"/>
+        </w:rPr>
+        <w:t>SELECT @@innodb_buffer_pool_size/1024/1024/1024; #</w:t>
+      </w:r>
+      <w:r>
+        <w:rPr>
+          <w:color w:val="FF0000"/>
+        </w:rPr>
+        <w:t>字节转为</w:t>
+      </w:r>
+      <w:r>
+        <w:rPr>
+          <w:color w:val="FF0000"/>
+        </w:rPr>
+        <w:t>G</w:t>
+      </w:r>
+      <w:r>
+        <w:rPr>
+          <w:color w:val="FF0000"/>
+        </w:rPr>
+        <w:br/>
+      </w:r>
+      <w:r>
+        <w:rPr>
+          <w:rFonts w:hint="eastAsia"/>
+        </w:rPr>
+        <w:tab/>
+      </w:r>
+      <w:r>
+        <w:t>2</w:t>
+      </w:r>
+      <w:r>
+        <w:rPr>
+          <w:rFonts w:hint="eastAsia"/>
+        </w:rPr>
+        <w:t>、</w:t>
+      </w:r>
+      <w:r>
+        <w:t>在线调整</w:t>
+      </w:r>
+      <w:proofErr w:type="spellStart"/>
+      <w:r>
+        <w:t>InnoDB</w:t>
+      </w:r>
+      <w:proofErr w:type="spellEnd"/>
+      <w:r>
+        <w:t>缓冲池大小，如果不设置，默认为</w:t>
+      </w:r>
+      <w:r>
+        <w:t>128M</w:t>
+      </w:r>
+      <w:r>
+        <w:br/>
+      </w:r>
+      <w:r>
+        <w:rPr>
+          <w:rFonts w:hint="eastAsia"/>
+          <w:color w:val="FF0000"/>
+        </w:rPr>
+        <w:tab/>
+      </w:r>
+      <w:r>
+        <w:rPr>
+          <w:color w:val="FF0000"/>
+        </w:rPr>
+        <w:t xml:space="preserve">set global </w:t>
+      </w:r>
+      <w:proofErr w:type="spellStart"/>
+      <w:r>
+        <w:rPr>
+          <w:color w:val="FF0000"/>
+        </w:rPr>
+        <w:t>innodb_buffer_pool_size</w:t>
+      </w:r>
+      <w:proofErr w:type="spellEnd"/>
+      <w:r>
+        <w:rPr>
+          <w:color w:val="FF0000"/>
+        </w:rPr>
+        <w:t xml:space="preserve"> = 4227858432; ##</w:t>
+      </w:r>
+      <w:r>
+        <w:rPr>
+          <w:color w:val="FF0000"/>
+        </w:rPr>
+        <w:t>单位字节</w:t>
+      </w:r>
+    </w:p>
+    <w:p>
+      <w:pPr>
+        <w:ind w:firstLine="420"/>
+      </w:pPr>
+    </w:p>
     <w:p>
       <w:pPr>
         <w:pStyle w:val="3"/>
         <w:rPr>
           <w:rFonts w:hint="default"/>
-          <w:color w:val="FF0000"/>
-        </w:rPr>
-      </w:pPr>
-      <w:proofErr w:type="spellStart"/>
-      <w:r>
-        <w:rPr>
-          <w:color w:val="FF0000"/>
-        </w:rPr>
-        <w:t>innodb_buffer_pool_size</w:t>
-      </w:r>
-      <w:proofErr w:type="spellEnd"/>
-    </w:p>
-    <w:p>
-      <w:pPr>
-        <w:ind w:firstLine="420"/>
-      </w:pPr>
-      <w:proofErr w:type="spellStart"/>
-      <w:r>
-        <w:rPr>
-          <w:rFonts w:hint="eastAsia"/>
-        </w:rPr>
-        <w:t>innodb_buffer_pool_size</w:t>
+        </w:rPr>
+      </w:pPr>
+      <w:proofErr w:type="spellStart"/>
+      <w:r>
+        <w:t>innodb_additional_mem_pool_size</w:t>
+      </w:r>
+      <w:proofErr w:type="spellEnd"/>
+    </w:p>
+    <w:p>
+      <w:pPr>
+        <w:ind w:firstLine="420"/>
+      </w:pPr>
+      <w:proofErr w:type="spellStart"/>
+      <w:r>
+        <w:rPr>
+          <w:rFonts w:hint="eastAsia"/>
+        </w:rPr>
+        <w:t>innodb_additional_mem_pool_size</w:t>
       </w:r>
       <w:proofErr w:type="spellEnd"/>
       <w:r>
@@ -4980,209 +5009,19 @@
         <w:rPr>
           <w:rFonts w:hint="eastAsia"/>
         </w:rPr>
-        <w:t>缓冲池的大小</w:t>
-      </w:r>
-    </w:p>
-    <w:p>
-      <w:pPr>
-        <w:ind w:firstLine="420"/>
-      </w:pPr>
-      <w:r>
-        <w:t>Buffer Pool</w:t>
-      </w:r>
-      <w:r>
-        <w:t>是</w:t>
-      </w:r>
-      <w:proofErr w:type="spellStart"/>
-      <w:r>
-        <w:t>InnoDB</w:t>
-      </w:r>
-      <w:proofErr w:type="spellEnd"/>
-      <w:r>
-        <w:t>中的一块内存区域，他一定是有自己的大小的，且</w:t>
-      </w:r>
-      <w:r>
-        <w:rPr>
-          <w:color w:val="FF0000"/>
-        </w:rPr>
-        <w:t>大小默认是</w:t>
-      </w:r>
-      <w:r>
-        <w:rPr>
-          <w:color w:val="FF0000"/>
-        </w:rPr>
-        <w:t>128M</w:t>
-      </w:r>
-      <w:r>
-        <w:t>，不过这个容量似乎有点小了，大家的自己的生产环境可以根据实际的内存大小进行调整，参数为：</w:t>
-      </w:r>
-      <w:proofErr w:type="spellStart"/>
-      <w:r>
-        <w:t>innodb_buffer_pool_size</w:t>
-      </w:r>
-      <w:proofErr w:type="spellEnd"/>
-      <w:r>
-        <w:t>=2147483648 </w:t>
-      </w:r>
-      <w:r>
-        <w:rPr>
-          <w:rFonts w:hint="eastAsia"/>
-        </w:rPr>
-        <w:t>，</w:t>
-      </w:r>
-      <w:r>
-        <w:t>单位是字节</w:t>
-      </w:r>
-      <w:r>
-        <w:rPr>
-          <w:rFonts w:hint="eastAsia"/>
-        </w:rPr>
-        <w:t>。</w:t>
-      </w:r>
-    </w:p>
-    <w:p>
-      <w:pPr>
-        <w:ind w:firstLine="420"/>
-        <w:rPr>
-          <w:color w:val="FF0000"/>
-        </w:rPr>
-      </w:pPr>
-      <w:r>
-        <w:t xml:space="preserve"># </w:t>
-      </w:r>
-      <w:r>
-        <w:t>查看和调整</w:t>
-      </w:r>
-      <w:proofErr w:type="spellStart"/>
-      <w:r>
-        <w:t>innodb_buffer_pool_size</w:t>
-      </w:r>
-      <w:proofErr w:type="spellEnd"/>
-      <w:r>
-        <w:br/>
-      </w:r>
-      <w:r>
-        <w:rPr>
-          <w:rFonts w:hint="eastAsia"/>
-        </w:rPr>
-        <w:tab/>
-      </w:r>
-      <w:r>
-        <w:t>1</w:t>
-      </w:r>
-      <w:r>
-        <w:rPr>
-          <w:rFonts w:hint="eastAsia"/>
-        </w:rPr>
-        <w:t>、</w:t>
-      </w:r>
-      <w:r>
-        <w:t>查看</w:t>
-      </w:r>
-      <w:r>
-        <w:t>@@innodb_buffer_pool_size</w:t>
-      </w:r>
-      <w:r>
-        <w:t>大小，单位字节</w:t>
-      </w:r>
-      <w:r>
-        <w:br/>
-      </w:r>
-      <w:r>
-        <w:rPr>
-          <w:rFonts w:hint="eastAsia"/>
-          <w:color w:val="FF0000"/>
-        </w:rPr>
-        <w:tab/>
-      </w:r>
-      <w:r>
-        <w:rPr>
-          <w:color w:val="FF0000"/>
-        </w:rPr>
-        <w:t>SELECT @@innodb_buffer_pool_size/1024/1024/1024; #</w:t>
-      </w:r>
-      <w:r>
-        <w:rPr>
-          <w:color w:val="FF0000"/>
-        </w:rPr>
-        <w:t>字节转为</w:t>
-      </w:r>
-      <w:r>
-        <w:rPr>
-          <w:color w:val="FF0000"/>
-        </w:rPr>
-        <w:t>G</w:t>
-      </w:r>
-      <w:r>
-        <w:rPr>
-          <w:color w:val="FF0000"/>
-        </w:rPr>
-        <w:br/>
-      </w:r>
-      <w:r>
-        <w:rPr>
-          <w:rFonts w:hint="eastAsia"/>
-        </w:rPr>
-        <w:tab/>
-      </w:r>
-      <w:r>
-        <w:t>2</w:t>
-      </w:r>
-      <w:r>
-        <w:rPr>
-          <w:rFonts w:hint="eastAsia"/>
-        </w:rPr>
-        <w:t>、</w:t>
-      </w:r>
-      <w:r>
-        <w:t>在线调整</w:t>
-      </w:r>
-      <w:proofErr w:type="spellStart"/>
-      <w:r>
-        <w:t>InnoDB</w:t>
-      </w:r>
-      <w:proofErr w:type="spellEnd"/>
-      <w:r>
-        <w:t>缓冲池大小，如果不设置，默认为</w:t>
-      </w:r>
-      <w:r>
-        <w:t>128M</w:t>
-      </w:r>
-      <w:r>
-        <w:br/>
-      </w:r>
-      <w:r>
-        <w:rPr>
-          <w:rFonts w:hint="eastAsia"/>
-          <w:color w:val="FF0000"/>
-        </w:rPr>
-        <w:tab/>
-      </w:r>
-      <w:r>
-        <w:rPr>
-          <w:color w:val="FF0000"/>
-        </w:rPr>
-        <w:t xml:space="preserve">set global </w:t>
-      </w:r>
-      <w:proofErr w:type="spellStart"/>
-      <w:r>
-        <w:rPr>
-          <w:color w:val="FF0000"/>
-        </w:rPr>
-        <w:t>innodb_buffer_pool_size</w:t>
-      </w:r>
-      <w:proofErr w:type="spellEnd"/>
-      <w:r>
-        <w:rPr>
-          <w:color w:val="FF0000"/>
-        </w:rPr>
-        <w:t xml:space="preserve"> = 4227858432; ##</w:t>
-      </w:r>
-      <w:r>
-        <w:rPr>
-          <w:color w:val="FF0000"/>
-        </w:rPr>
-        <w:t>单位字节</w:t>
+        <w:t>存放数据字典和其他内部数据结构的内存大小，</w:t>
+      </w:r>
+      <w:r>
+        <w:rPr>
+          <w:rFonts w:hint="eastAsia"/>
+        </w:rPr>
+        <w:t>5.7</w:t>
+      </w:r>
+      <w:r>
+        <w:rPr>
+          <w:rFonts w:hint="eastAsia"/>
+        </w:rPr>
+        <w:t>已被移除。</w:t>
       </w:r>
     </w:p>
     <w:p>
@@ -5199,69 +5038,6 @@
       </w:pPr>
       <w:proofErr w:type="spellStart"/>
       <w:r>
-        <w:t>innodb_additional_mem_pool_size</w:t>
-      </w:r>
-      <w:proofErr w:type="spellEnd"/>
-    </w:p>
-    <w:p>
-      <w:pPr>
-        <w:ind w:firstLine="420"/>
-      </w:pPr>
-      <w:proofErr w:type="spellStart"/>
-      <w:r>
-        <w:rPr>
-          <w:rFonts w:hint="eastAsia"/>
-        </w:rPr>
-        <w:t>innodb_additional_mem_pool_size</w:t>
-      </w:r>
-      <w:proofErr w:type="spellEnd"/>
-      <w:r>
-        <w:rPr>
-          <w:rFonts w:hint="eastAsia"/>
-        </w:rPr>
-        <w:t>：</w:t>
-      </w:r>
-      <w:proofErr w:type="spellStart"/>
-      <w:r>
-        <w:rPr>
-          <w:rFonts w:hint="eastAsia"/>
-        </w:rPr>
-        <w:t>InnoDB</w:t>
-      </w:r>
-      <w:proofErr w:type="spellEnd"/>
-      <w:r>
-        <w:rPr>
-          <w:rFonts w:hint="eastAsia"/>
-        </w:rPr>
-        <w:t>存放数据字典和其他内部数据结构的内存大小，</w:t>
-      </w:r>
-      <w:r>
-        <w:rPr>
-          <w:rFonts w:hint="eastAsia"/>
-        </w:rPr>
-        <w:t>5.7</w:t>
-      </w:r>
-      <w:r>
-        <w:rPr>
-          <w:rFonts w:hint="eastAsia"/>
-        </w:rPr>
-        <w:t>已被移除。</w:t>
-      </w:r>
-    </w:p>
-    <w:p>
-      <w:pPr>
-        <w:ind w:firstLine="420"/>
-      </w:pPr>
-    </w:p>
-    <w:p>
-      <w:pPr>
-        <w:pStyle w:val="3"/>
-        <w:rPr>
-          <w:rFonts w:hint="default"/>
-        </w:rPr>
-      </w:pPr>
-      <w:proofErr w:type="spellStart"/>
-      <w:r>
         <w:t>innodb_log_buffer_size</w:t>
       </w:r>
       <w:proofErr w:type="spellEnd"/>
@@ -5275,7 +5051,6 @@
         <w:rPr>
           <w:rFonts w:hint="eastAsia"/>
         </w:rPr>
-        <w:lastRenderedPageBreak/>
         <w:t>innodb_log_buffer_size</w:t>
       </w:r>
       <w:proofErr w:type="spellEnd"/>
@@ -5641,6 +5416,7 @@
         <w:rPr>
           <w:noProof/>
         </w:rPr>
+        <w:lastRenderedPageBreak/>
         <w:drawing>
           <wp:inline distT="0" distB="0" distL="114300" distR="114300" wp14:anchorId="5A2539FF" wp14:editId="612EDB47">
             <wp:extent cx="3673475" cy="2065655"/>
@@ -5659,7 +5435,7 @@
                     </pic:cNvPicPr>
                   </pic:nvPicPr>
                   <pic:blipFill>
-                    <a:blip r:embed="rId21"/>
+                    <a:blip r:embed="rId23"/>
                     <a:stretch>
                       <a:fillRect/>
                     </a:stretch>
@@ -5702,7 +5478,6 @@
         <w:rPr>
           <w:noProof/>
         </w:rPr>
-        <w:lastRenderedPageBreak/>
         <w:drawing>
           <wp:inline distT="0" distB="0" distL="114300" distR="114300" wp14:anchorId="5D9F255B" wp14:editId="3D6909D9">
             <wp:extent cx="4925060" cy="1486535"/>
@@ -5721,7 +5496,7 @@
                     </pic:cNvPicPr>
                   </pic:nvPicPr>
                   <pic:blipFill>
-                    <a:blip r:embed="rId22"/>
+                    <a:blip r:embed="rId24"/>
                     <a:stretch>
                       <a:fillRect/>
                     </a:stretch>
@@ -6038,6 +5813,7 @@
         <w:rPr>
           <w:rFonts w:hint="eastAsia"/>
         </w:rPr>
+        <w:lastRenderedPageBreak/>
         <w:t>sort_buffer_size</w:t>
       </w:r>
       <w:proofErr w:type="spellEnd"/>
@@ -6232,7 +6008,6 @@
         <w:rPr>
           <w:rFonts w:hint="eastAsia"/>
         </w:rPr>
-        <w:lastRenderedPageBreak/>
         <w:t>tmp_table_size</w:t>
       </w:r>
       <w:proofErr w:type="spellEnd"/>
@@ -6325,7 +6100,7 @@
       <w:r>
         <w:tab/>
       </w:r>
-      <w:hyperlink r:id="rId23" w:history="1">
+      <w:hyperlink r:id="rId25" w:history="1">
         <w:r>
           <w:rPr>
             <w:rStyle w:val="a7"/>
@@ -6337,6 +6112,9 @@
     <w:p>
       <w:pPr>
         <w:pStyle w:val="3"/>
+        <w:rPr>
+          <w:rFonts w:hint="default"/>
+        </w:rPr>
       </w:pPr>
       <w:proofErr w:type="spellStart"/>
       <w:r>
@@ -6347,6 +6125,9 @@
     <w:p>
       <w:pPr>
         <w:pStyle w:val="3"/>
+        <w:rPr>
+          <w:rFonts w:hint="default"/>
+        </w:rPr>
       </w:pPr>
       <w:proofErr w:type="spellStart"/>
       <w:r>
@@ -6357,6 +6138,9 @@
     <w:p>
       <w:pPr>
         <w:pStyle w:val="3"/>
+        <w:rPr>
+          <w:rFonts w:hint="default"/>
+        </w:rPr>
       </w:pPr>
       <w:proofErr w:type="spellStart"/>
       <w:r>
@@ -6506,137 +6290,6 @@
       </w:r>
       <w:r>
         <w:t>Total memory allocated</w:t>
-      </w:r>
-      <w:r>
-        <w:br/>
-      </w:r>
-      <w:r>
-        <w:rPr>
-          <w:rFonts w:hint="eastAsia"/>
-        </w:rPr>
-        <w:tab/>
-      </w:r>
-      <w:r>
-        <w:t xml:space="preserve">-- Buffer Pool </w:t>
-      </w:r>
-      <w:r>
-        <w:t>一共有多少个缓存页</w:t>
-      </w:r>
-      <w:r>
-        <w:br/>
-      </w:r>
-      <w:r>
-        <w:rPr>
-          <w:rFonts w:hint="eastAsia"/>
-        </w:rPr>
-        <w:tab/>
-      </w:r>
-      <w:r>
-        <w:t>Buffer Pool size</w:t>
-      </w:r>
-      <w:r>
-        <w:br/>
-      </w:r>
-      <w:r>
-        <w:rPr>
-          <w:rFonts w:hint="eastAsia"/>
-        </w:rPr>
-        <w:tab/>
-      </w:r>
-      <w:r>
-        <w:t xml:space="preserve">-- free </w:t>
-      </w:r>
-      <w:r>
-        <w:t>链表中一共有多少个缓存也是可以使用的</w:t>
-      </w:r>
-      <w:r>
-        <w:br/>
-      </w:r>
-      <w:r>
-        <w:rPr>
-          <w:rFonts w:hint="eastAsia"/>
-        </w:rPr>
-        <w:tab/>
-      </w:r>
-      <w:r>
-        <w:t xml:space="preserve">Free buffers </w:t>
-      </w:r>
-      <w:r>
-        <w:br/>
-      </w:r>
-      <w:r>
-        <w:rPr>
-          <w:rFonts w:hint="eastAsia"/>
-        </w:rPr>
-        <w:tab/>
-      </w:r>
-      <w:r>
-        <w:t xml:space="preserve">-- </w:t>
-      </w:r>
-      <w:proofErr w:type="spellStart"/>
-      <w:r>
-        <w:t>lru</w:t>
-      </w:r>
-      <w:proofErr w:type="spellEnd"/>
-      <w:r>
-        <w:t>链表中一共有多少个缓存页</w:t>
-      </w:r>
-      <w:r>
-        <w:br/>
-      </w:r>
-      <w:r>
-        <w:rPr>
-          <w:rFonts w:hint="eastAsia"/>
-        </w:rPr>
-        <w:tab/>
-      </w:r>
-      <w:r>
-        <w:t xml:space="preserve">Database pages </w:t>
-      </w:r>
-      <w:r>
-        <w:br/>
-      </w:r>
-      <w:r>
-        <w:rPr>
-          <w:rFonts w:hint="eastAsia"/>
-        </w:rPr>
-        <w:tab/>
-      </w:r>
-      <w:r>
-        <w:t xml:space="preserve">-- </w:t>
-      </w:r>
-      <w:proofErr w:type="spellStart"/>
-      <w:r>
-        <w:t>lru</w:t>
-      </w:r>
-      <w:proofErr w:type="spellEnd"/>
-      <w:proofErr w:type="gramStart"/>
-      <w:r>
-        <w:t>链表链表</w:t>
-      </w:r>
-      <w:proofErr w:type="gramEnd"/>
-      <w:r>
-        <w:t>中的</w:t>
-      </w:r>
-      <w:proofErr w:type="gramStart"/>
-      <w:r>
-        <w:t>冷数据</w:t>
-      </w:r>
-      <w:proofErr w:type="gramEnd"/>
-      <w:r>
-        <w:t>区一共有多少个缓存页</w:t>
-      </w:r>
-      <w:r>
-        <w:br/>
-      </w:r>
-      <w:r>
-        <w:rPr>
-          <w:rFonts w:hint="eastAsia"/>
-        </w:rPr>
-        <w:tab/>
-      </w:r>
-      <w:r>
-        <w:t xml:space="preserve">Old database pages </w:t>
       </w:r>
       <w:r>
         <w:br/>
@@ -6649,6 +6302,124 @@
         <w:tab/>
       </w:r>
       <w:r>
+        <w:t xml:space="preserve">-- Buffer Pool </w:t>
+      </w:r>
+      <w:r>
+        <w:t>一共有多少个缓存页</w:t>
+      </w:r>
+      <w:r>
+        <w:br/>
+      </w:r>
+      <w:r>
+        <w:rPr>
+          <w:rFonts w:hint="eastAsia"/>
+        </w:rPr>
+        <w:tab/>
+      </w:r>
+      <w:r>
+        <w:t>Buffer Pool size</w:t>
+      </w:r>
+      <w:r>
+        <w:br/>
+      </w:r>
+      <w:r>
+        <w:rPr>
+          <w:rFonts w:hint="eastAsia"/>
+        </w:rPr>
+        <w:tab/>
+      </w:r>
+      <w:r>
+        <w:t xml:space="preserve">-- free </w:t>
+      </w:r>
+      <w:r>
+        <w:t>链表中一共有多少个缓存也是可以使用的</w:t>
+      </w:r>
+      <w:r>
+        <w:br/>
+      </w:r>
+      <w:r>
+        <w:rPr>
+          <w:rFonts w:hint="eastAsia"/>
+        </w:rPr>
+        <w:tab/>
+      </w:r>
+      <w:r>
+        <w:t xml:space="preserve">Free buffers </w:t>
+      </w:r>
+      <w:r>
+        <w:br/>
+      </w:r>
+      <w:r>
+        <w:rPr>
+          <w:rFonts w:hint="eastAsia"/>
+        </w:rPr>
+        <w:tab/>
+      </w:r>
+      <w:r>
+        <w:t xml:space="preserve">-- </w:t>
+      </w:r>
+      <w:proofErr w:type="spellStart"/>
+      <w:r>
+        <w:t>lru</w:t>
+      </w:r>
+      <w:proofErr w:type="spellEnd"/>
+      <w:r>
+        <w:t>链表中一共有多少个缓存页</w:t>
+      </w:r>
+      <w:r>
+        <w:br/>
+      </w:r>
+      <w:r>
+        <w:rPr>
+          <w:rFonts w:hint="eastAsia"/>
+        </w:rPr>
+        <w:tab/>
+      </w:r>
+      <w:r>
+        <w:t xml:space="preserve">Database pages </w:t>
+      </w:r>
+      <w:r>
+        <w:br/>
+      </w:r>
+      <w:r>
+        <w:rPr>
+          <w:rFonts w:hint="eastAsia"/>
+        </w:rPr>
+        <w:tab/>
+      </w:r>
+      <w:r>
+        <w:t xml:space="preserve">-- </w:t>
+      </w:r>
+      <w:proofErr w:type="spellStart"/>
+      <w:r>
+        <w:t>lru</w:t>
+      </w:r>
+      <w:proofErr w:type="spellEnd"/>
+      <w:r>
+        <w:t>链表链表中的冷数据区一共有多少个缓存页</w:t>
+      </w:r>
+      <w:r>
+        <w:br/>
+      </w:r>
+      <w:r>
+        <w:rPr>
+          <w:rFonts w:hint="eastAsia"/>
+        </w:rPr>
+        <w:tab/>
+      </w:r>
+      <w:r>
+        <w:t xml:space="preserve">Old database pages </w:t>
+      </w:r>
+      <w:r>
+        <w:br/>
+      </w:r>
+      <w:r>
+        <w:rPr>
+          <w:rFonts w:hint="eastAsia"/>
+        </w:rPr>
+        <w:tab/>
+      </w:r>
+      <w:r>
         <w:t>-- flush</w:t>
       </w:r>
       <w:r>
@@ -6687,15 +6458,7 @@
         <w:t xml:space="preserve">-- </w:t>
       </w:r>
       <w:r>
-        <w:t>等</w:t>
-      </w:r>
-      <w:proofErr w:type="gramStart"/>
-      <w:r>
-        <w:t>待从</w:t>
-      </w:r>
-      <w:proofErr w:type="gramEnd"/>
-      <w:r>
-        <w:t>磁盘上加载进来的缓存页的数量</w:t>
+        <w:t>等待从磁盘上加载进来的缓存页的数量</w:t>
       </w:r>
       <w:r>
         <w:br/>
@@ -6768,45 +6531,13 @@
       </w:r>
       <w:proofErr w:type="spellEnd"/>
       <w:r>
-        <w:t>链表的</w:t>
-      </w:r>
-      <w:proofErr w:type="gramStart"/>
-      <w:r>
-        <w:t>冷数据</w:t>
-      </w:r>
-      <w:proofErr w:type="gramEnd"/>
-      <w:r>
-        <w:t>区的缓存页被访问之后转移到</w:t>
-      </w:r>
-      <w:proofErr w:type="gramStart"/>
-      <w:r>
-        <w:t>热数据</w:t>
-      </w:r>
-      <w:proofErr w:type="gramEnd"/>
-      <w:r>
-        <w:t>区的缓存页的数量，以及</w:t>
-      </w:r>
-      <w:proofErr w:type="gramStart"/>
-      <w:r>
-        <w:t>冷数据</w:t>
-      </w:r>
-      <w:proofErr w:type="gramEnd"/>
-      <w:r>
-        <w:t>区里</w:t>
+        <w:t>链表的冷数据区的缓存页被访问之后转移到热数据区的缓存页的数量，以及冷数据区里</w:t>
       </w:r>
       <w:r>
         <w:t>1s</w:t>
       </w:r>
       <w:r>
-        <w:t>之内被访问但是没有进入到</w:t>
-      </w:r>
-      <w:proofErr w:type="gramStart"/>
-      <w:r>
-        <w:t>热数据</w:t>
-      </w:r>
-      <w:proofErr w:type="gramEnd"/>
-      <w:r>
-        <w:t>区的缓存页的数量</w:t>
+        <w:t>之内被访问但是没有进入到热数据区的缓存页的数量</w:t>
       </w:r>
       <w:r>
         <w:br/>
@@ -6833,39 +6564,7 @@
         <w:t xml:space="preserve">-- </w:t>
       </w:r>
       <w:r>
-        <w:t>每秒从</w:t>
-      </w:r>
-      <w:proofErr w:type="gramStart"/>
-      <w:r>
-        <w:t>冷数据</w:t>
-      </w:r>
-      <w:proofErr w:type="gramEnd"/>
-      <w:r>
-        <w:t>转移到</w:t>
-      </w:r>
-      <w:proofErr w:type="gramStart"/>
-      <w:r>
-        <w:t>热数据</w:t>
-      </w:r>
-      <w:proofErr w:type="gramEnd"/>
-      <w:r>
-        <w:t>区的缓存页的数量，以及每秒在</w:t>
-      </w:r>
-      <w:proofErr w:type="gramStart"/>
-      <w:r>
-        <w:t>冷数据</w:t>
-      </w:r>
-      <w:proofErr w:type="gramEnd"/>
-      <w:r>
-        <w:t>区被访问但是没有进入</w:t>
-      </w:r>
-      <w:proofErr w:type="gramStart"/>
-      <w:r>
-        <w:t>热数据</w:t>
-      </w:r>
-      <w:proofErr w:type="gramEnd"/>
-      <w:r>
-        <w:t>区的缓存页的数量</w:t>
+        <w:t>每秒从冷数据转移到热数据区的缓存页的数量，以及每秒在冷数据区被访问但是没有进入热数据区的缓存页的数量</w:t>
       </w:r>
       <w:r>
         <w:br/>
@@ -6955,23 +6654,7 @@
         <w:t>1000</w:t>
       </w:r>
       <w:r>
-        <w:t>次访问有多少数据从</w:t>
-      </w:r>
-      <w:proofErr w:type="gramStart"/>
-      <w:r>
-        <w:t>冷数据</w:t>
-      </w:r>
-      <w:proofErr w:type="gramEnd"/>
-      <w:r>
-        <w:t>区转移到</w:t>
-      </w:r>
-      <w:proofErr w:type="gramStart"/>
-      <w:r>
-        <w:t>热数据</w:t>
-      </w:r>
-      <w:proofErr w:type="gramEnd"/>
-      <w:r>
-        <w:t>区，以及没有转移的缓存页的数量</w:t>
+        <w:t>次访问有多少数据从冷数据区转移到热数据区，以及没有转移的缓存页的数量</w:t>
       </w:r>
       <w:r>
         <w:br/>
@@ -6992,6 +6675,7 @@
         <w:rPr>
           <w:rFonts w:hint="eastAsia"/>
         </w:rPr>
+        <w:lastRenderedPageBreak/>
         <w:tab/>
       </w:r>
       <w:r>
@@ -7054,15 +6738,7 @@
       </w:r>
       <w:r>
         <w:br/>
-        <w:t>I/O sum[5198]:</w:t>
-      </w:r>
-      <w:proofErr w:type="gramStart"/>
-      <w:r>
-        <w:t>cur[</w:t>
-      </w:r>
-      <w:proofErr w:type="gramEnd"/>
-      <w:r>
-        <w:t>0],</w:t>
+        <w:t>I/O sum[5198]:cur[0],</w:t>
       </w:r>
     </w:p>
     <w:p>
@@ -7115,7 +6791,6 @@
         <w:rPr>
           <w:rFonts w:hint="eastAsia"/>
         </w:rPr>
-        <w:lastRenderedPageBreak/>
         <w:t>performance_schema</w:t>
       </w:r>
       <w:proofErr w:type="spellEnd"/>
@@ -7285,21 +6960,7 @@
         <w:rPr>
           <w:rFonts w:hint="eastAsia"/>
         </w:rPr>
-        <w:t>performance_</w:t>
-      </w:r>
-      <w:proofErr w:type="gramStart"/>
-      <w:r>
-        <w:rPr>
-          <w:rFonts w:hint="eastAsia"/>
-        </w:rPr>
-        <w:t>schema.setup</w:t>
-      </w:r>
-      <w:proofErr w:type="gramEnd"/>
-      <w:r>
-        <w:rPr>
-          <w:rFonts w:hint="eastAsia"/>
-        </w:rPr>
-        <w:t>_instruments</w:t>
+        <w:t>performance_schema.setup_instruments</w:t>
       </w:r>
       <w:proofErr w:type="spellEnd"/>
       <w:r>
@@ -7343,21 +7004,7 @@
         <w:rPr>
           <w:rFonts w:hint="eastAsia"/>
         </w:rPr>
-        <w:t>performance_</w:t>
-      </w:r>
-      <w:proofErr w:type="gramStart"/>
-      <w:r>
-        <w:rPr>
-          <w:rFonts w:hint="eastAsia"/>
-        </w:rPr>
-        <w:t>schema.setup</w:t>
-      </w:r>
-      <w:proofErr w:type="gramEnd"/>
-      <w:r>
-        <w:rPr>
-          <w:rFonts w:hint="eastAsia"/>
-        </w:rPr>
-        <w:t>_instruments</w:t>
+        <w:t>performance_schema.setup_instruments</w:t>
       </w:r>
       <w:proofErr w:type="spellEnd"/>
       <w:r>
@@ -7415,6 +7062,7 @@
         </w:rPr>
       </w:pPr>
       <w:r>
+        <w:lastRenderedPageBreak/>
         <w:t>内存监控表</w:t>
       </w:r>
     </w:p>
@@ -7533,253 +7181,245 @@
         <w:ind w:firstLine="420"/>
       </w:pPr>
       <w:r>
+        <w:t>内存监控表均包括以下关键字段：</w:t>
+      </w:r>
+      <w:r>
+        <w:br/>
+      </w:r>
+      <w:r>
+        <w:rPr>
+          <w:rFonts w:hint="eastAsia"/>
+        </w:rPr>
+        <w:tab/>
+      </w:r>
+      <w:r>
+        <w:t>COUNT_ALLOC</w:t>
+      </w:r>
+      <w:r>
+        <w:t>：内存分配次数</w:t>
+      </w:r>
+      <w:r>
+        <w:br/>
+      </w:r>
+      <w:r>
+        <w:rPr>
+          <w:rFonts w:hint="eastAsia"/>
+        </w:rPr>
+        <w:tab/>
+      </w:r>
+      <w:r>
+        <w:t>COUNT_FREE</w:t>
+      </w:r>
+      <w:r>
+        <w:t>：内存回收次数</w:t>
+      </w:r>
+      <w:r>
+        <w:br/>
+      </w:r>
+      <w:r>
+        <w:rPr>
+          <w:rFonts w:hint="eastAsia"/>
+        </w:rPr>
+        <w:tab/>
+      </w:r>
+      <w:r>
+        <w:t>SUM_NUMBER_OF_BYTES_ALLOC</w:t>
+      </w:r>
+      <w:r>
+        <w:t>：内存分配大小</w:t>
+      </w:r>
+      <w:r>
+        <w:br/>
+      </w:r>
+      <w:r>
+        <w:rPr>
+          <w:rFonts w:hint="eastAsia"/>
+        </w:rPr>
+        <w:tab/>
+      </w:r>
+      <w:r>
+        <w:t>SUM_NUMBER_OF_BYTES_FREE</w:t>
+      </w:r>
+      <w:r>
+        <w:t>：内存回收大小</w:t>
+      </w:r>
+      <w:r>
+        <w:br/>
+      </w:r>
+      <w:r>
+        <w:rPr>
+          <w:rFonts w:hint="eastAsia"/>
+        </w:rPr>
+        <w:tab/>
+      </w:r>
+      <w:r>
+        <w:t>CURRENT_COUNT_USED</w:t>
+      </w:r>
+      <w:r>
+        <w:t>：当前分配的内存，通过</w:t>
+      </w:r>
+      <w:r>
+        <w:t>COUNT_ALLOC-COUNT_FREE</w:t>
+      </w:r>
+      <w:r>
+        <w:t>计算得到</w:t>
+      </w:r>
+      <w:r>
+        <w:br/>
+      </w:r>
+      <w:r>
+        <w:rPr>
+          <w:rFonts w:hint="eastAsia"/>
+        </w:rPr>
+        <w:tab/>
+      </w:r>
+      <w:r>
+        <w:t>CURRENT_NUMBER_OF_BYTES_USED</w:t>
+      </w:r>
+      <w:r>
+        <w:t>：当前分配的内存大小，通过</w:t>
+      </w:r>
+      <w:r>
+        <w:t>SUM_NUMBER_OF_BYTES_ALLOC-SUM_NUMBER_OF_BYTES_FREE</w:t>
+      </w:r>
+      <w:r>
+        <w:t>计算得到</w:t>
+      </w:r>
+      <w:r>
+        <w:br/>
+      </w:r>
+      <w:r>
+        <w:rPr>
+          <w:rFonts w:hint="eastAsia"/>
+        </w:rPr>
+        <w:tab/>
+      </w:r>
+      <w:r>
+        <w:t>LOW_COUNT_USED</w:t>
+      </w:r>
+      <w:r>
+        <w:t>：</w:t>
+      </w:r>
+      <w:r>
+        <w:t>CURRENT_COUNT_USED</w:t>
+      </w:r>
+      <w:r>
+        <w:t>的最小值</w:t>
+      </w:r>
+      <w:r>
+        <w:br/>
+      </w:r>
+      <w:r>
+        <w:rPr>
+          <w:rFonts w:hint="eastAsia"/>
+        </w:rPr>
+        <w:tab/>
+      </w:r>
+      <w:r>
+        <w:t>HIGH_COUNT_USED</w:t>
+      </w:r>
+      <w:r>
+        <w:t>：</w:t>
+      </w:r>
+      <w:r>
+        <w:t>CURRENT_COUNT_USED</w:t>
+      </w:r>
+      <w:r>
+        <w:t>的最大值</w:t>
+      </w:r>
+      <w:r>
+        <w:br/>
+      </w:r>
+      <w:r>
+        <w:rPr>
+          <w:rFonts w:hint="eastAsia"/>
+        </w:rPr>
+        <w:tab/>
+      </w:r>
+      <w:r>
+        <w:t>LOW_NUMBER_OF_BYTES_USED</w:t>
+      </w:r>
+      <w:r>
+        <w:t>：</w:t>
+      </w:r>
+      <w:r>
+        <w:t>CURRENT_NUMBER_OF_BYTES_USED</w:t>
+      </w:r>
+      <w:r>
+        <w:t>的最小值</w:t>
+      </w:r>
+      <w:r>
+        <w:br/>
+      </w:r>
+      <w:r>
+        <w:rPr>
+          <w:rFonts w:hint="eastAsia"/>
+        </w:rPr>
+        <w:tab/>
+      </w:r>
+      <w:r>
+        <w:t>HIGH_NUMBER_OF_BYTES_USED</w:t>
+      </w:r>
+      <w:r>
+        <w:t>：</w:t>
+      </w:r>
+      <w:r>
+        <w:t>CURRENT_NUMBER_OF_BYTES_USED</w:t>
+      </w:r>
+      <w:r>
+        <w:t>的最大值</w:t>
+      </w:r>
+      <w:r>
+        <w:br/>
+      </w:r>
+      <w:r>
+        <w:rPr>
+          <w:rFonts w:hint="eastAsia"/>
+        </w:rPr>
+        <w:tab/>
+      </w:r>
+      <w:r>
+        <w:t>接下来，让我们看一个正常运行实例的内存使用情况，具体如下：</w:t>
+      </w:r>
+    </w:p>
+    <w:p>
+      <w:pPr>
+        <w:ind w:firstLine="420"/>
+      </w:pPr>
+      <w:proofErr w:type="spellStart"/>
+      <w:r>
+        <w:t>mysql</w:t>
+      </w:r>
+      <w:proofErr w:type="spellEnd"/>
+      <w:r>
+        <w:t xml:space="preserve">&gt; </w:t>
+      </w:r>
+      <w:r>
+        <w:rPr>
+          <w:color w:val="FF0000"/>
+        </w:rPr>
+        <w:t xml:space="preserve">select USER,HOST,EVENT_NAME,COUNT_ALLOC,COUNT_FREE,CURRENT_COUNT_USED,SUM_NUMBER_OF_BYTES_ALLOC,SUM_NUMBER_OF_BYTES_FREE,CURRENT_NUMBER_OF_BYTES_USED from </w:t>
+      </w:r>
+      <w:proofErr w:type="spellStart"/>
+      <w:r>
+        <w:rPr>
+          <w:color w:val="FF0000"/>
+        </w:rPr>
+        <w:t>performance_schema.memory_summary_by_account_by_event_name</w:t>
+      </w:r>
+      <w:proofErr w:type="spellEnd"/>
+      <w:r>
+        <w:rPr>
+          <w:color w:val="FF0000"/>
+        </w:rPr>
+        <w:t xml:space="preserve"> order by </w:t>
+      </w:r>
+      <w:r>
+        <w:rPr>
+          <w:color w:val="FF0000"/>
+        </w:rPr>
         <w:lastRenderedPageBreak/>
-        <w:t>内存监控表均包括以下关键字段：</w:t>
-      </w:r>
-      <w:r>
-        <w:br/>
-      </w:r>
-      <w:r>
-        <w:rPr>
-          <w:rFonts w:hint="eastAsia"/>
-        </w:rPr>
-        <w:tab/>
-      </w:r>
-      <w:r>
-        <w:t>COUNT_ALLOC</w:t>
-      </w:r>
-      <w:r>
-        <w:t>：内存分配次数</w:t>
-      </w:r>
-      <w:r>
-        <w:br/>
-      </w:r>
-      <w:r>
-        <w:rPr>
-          <w:rFonts w:hint="eastAsia"/>
-        </w:rPr>
-        <w:tab/>
-      </w:r>
-      <w:r>
-        <w:t>COUNT_FREE</w:t>
-      </w:r>
-      <w:r>
-        <w:t>：内存回收次数</w:t>
-      </w:r>
-      <w:r>
-        <w:br/>
-      </w:r>
-      <w:r>
-        <w:rPr>
-          <w:rFonts w:hint="eastAsia"/>
-        </w:rPr>
-        <w:tab/>
-      </w:r>
-      <w:r>
-        <w:t>SUM_NUMBER_OF_BYTES_ALLOC</w:t>
-      </w:r>
-      <w:r>
-        <w:t>：内存分配大小</w:t>
-      </w:r>
-      <w:r>
-        <w:br/>
-      </w:r>
-      <w:r>
-        <w:rPr>
-          <w:rFonts w:hint="eastAsia"/>
-        </w:rPr>
-        <w:tab/>
-      </w:r>
-      <w:r>
-        <w:t>SUM_NUMBER_OF_BYTES_FREE</w:t>
-      </w:r>
-      <w:r>
-        <w:t>：内存回收大小</w:t>
-      </w:r>
-      <w:r>
-        <w:br/>
-      </w:r>
-      <w:r>
-        <w:rPr>
-          <w:rFonts w:hint="eastAsia"/>
-        </w:rPr>
-        <w:tab/>
-      </w:r>
-      <w:r>
-        <w:t>CURRENT_COUNT_USED</w:t>
-      </w:r>
-      <w:r>
-        <w:t>：当前分配的内存，通过</w:t>
-      </w:r>
-      <w:r>
-        <w:t>COUNT_ALLOC-COUNT_FREE</w:t>
-      </w:r>
-      <w:r>
-        <w:t>计算得到</w:t>
-      </w:r>
-      <w:r>
-        <w:br/>
-      </w:r>
-      <w:r>
-        <w:rPr>
-          <w:rFonts w:hint="eastAsia"/>
-        </w:rPr>
-        <w:tab/>
-      </w:r>
-      <w:r>
-        <w:t>CURRENT_NUMBER_OF_BYTES_USED</w:t>
-      </w:r>
-      <w:r>
-        <w:t>：当前分配的内存大小，通过</w:t>
-      </w:r>
-      <w:r>
-        <w:t>SUM_NUMBER_OF_BYTES_ALLOC-SUM_NUMBER_OF_BYTES_FREE</w:t>
-      </w:r>
-      <w:r>
-        <w:t>计算得到</w:t>
-      </w:r>
-      <w:r>
-        <w:br/>
-      </w:r>
-      <w:r>
-        <w:rPr>
-          <w:rFonts w:hint="eastAsia"/>
-        </w:rPr>
-        <w:tab/>
-      </w:r>
-      <w:r>
-        <w:t>LOW_COUNT_USED</w:t>
-      </w:r>
-      <w:r>
-        <w:t>：</w:t>
-      </w:r>
-      <w:r>
-        <w:t>CURRENT_COUNT_USED</w:t>
-      </w:r>
-      <w:r>
-        <w:t>的最小值</w:t>
-      </w:r>
-      <w:r>
-        <w:br/>
-      </w:r>
-      <w:r>
-        <w:rPr>
-          <w:rFonts w:hint="eastAsia"/>
-        </w:rPr>
-        <w:tab/>
-      </w:r>
-      <w:r>
-        <w:t>HIGH_COUNT_USED</w:t>
-      </w:r>
-      <w:r>
-        <w:t>：</w:t>
-      </w:r>
-      <w:r>
-        <w:t>CURRENT_COUNT_USED</w:t>
-      </w:r>
-      <w:r>
-        <w:t>的最大值</w:t>
-      </w:r>
-      <w:r>
-        <w:br/>
-      </w:r>
-      <w:r>
-        <w:rPr>
-          <w:rFonts w:hint="eastAsia"/>
-        </w:rPr>
-        <w:tab/>
-      </w:r>
-      <w:r>
-        <w:t>LOW_NUMBER_OF_BYTES_USED</w:t>
-      </w:r>
-      <w:r>
-        <w:t>：</w:t>
-      </w:r>
-      <w:r>
-        <w:t>CURRENT_NUMBER_OF_BYTES_USED</w:t>
-      </w:r>
-      <w:r>
-        <w:t>的最小值</w:t>
-      </w:r>
-      <w:r>
-        <w:br/>
-      </w:r>
-      <w:r>
-        <w:rPr>
-          <w:rFonts w:hint="eastAsia"/>
-        </w:rPr>
-        <w:tab/>
-      </w:r>
-      <w:r>
-        <w:t>HIGH_NUMBER_OF_BYTES_USED</w:t>
-      </w:r>
-      <w:r>
-        <w:t>：</w:t>
-      </w:r>
-      <w:r>
-        <w:t>CURRENT_NUMBER_OF_BYTES_USED</w:t>
-      </w:r>
-      <w:r>
-        <w:t>的最大值</w:t>
-      </w:r>
-      <w:r>
-        <w:br/>
-      </w:r>
-      <w:r>
-        <w:rPr>
-          <w:rFonts w:hint="eastAsia"/>
-        </w:rPr>
-        <w:tab/>
-      </w:r>
-      <w:r>
-        <w:t>接下来，让我们看一个正常运行实例的内存使用情况，具体如下：</w:t>
-      </w:r>
-    </w:p>
-    <w:p>
-      <w:pPr>
-        <w:ind w:firstLine="420"/>
-      </w:pPr>
-      <w:proofErr w:type="spellStart"/>
-      <w:r>
-        <w:t>mysql</w:t>
-      </w:r>
-      <w:proofErr w:type="spellEnd"/>
-      <w:r>
-        <w:t xml:space="preserve">&gt; </w:t>
-      </w:r>
-      <w:r>
-        <w:rPr>
-          <w:color w:val="FF0000"/>
-        </w:rPr>
-        <w:t xml:space="preserve">select </w:t>
-      </w:r>
-      <w:proofErr w:type="gramStart"/>
-      <w:r>
-        <w:rPr>
-          <w:color w:val="FF0000"/>
-        </w:rPr>
-        <w:t>USER,HOST</w:t>
-      </w:r>
-      <w:proofErr w:type="gramEnd"/>
-      <w:r>
-        <w:rPr>
-          <w:color w:val="FF0000"/>
-        </w:rPr>
-        <w:t xml:space="preserve">,EVENT_NAME,COUNT_ALLOC,COUNT_FREE,CURRENT_COUNT_USED,SUM_NUMBER_OF_BYTES_ALLOC,SUM_NUMBER_OF_BYTES_FREE,CURRENT_NUMBER_OF_BYTES_USED from </w:t>
-      </w:r>
-      <w:proofErr w:type="spellStart"/>
-      <w:r>
-        <w:rPr>
-          <w:color w:val="FF0000"/>
-        </w:rPr>
-        <w:t>performance_schema.memory_summary_by_account_by_event_name</w:t>
-      </w:r>
-      <w:proofErr w:type="spellEnd"/>
-      <w:r>
-        <w:rPr>
-          <w:color w:val="FF0000"/>
-        </w:rPr>
-        <w:t xml:space="preserve"> order by CURRENT_NUMBER_OF_BYTES_USED desc limit 10;</w:t>
+        <w:t>CURRENT_NUMBER_OF_BYTES_USED desc limit 10;</w:t>
       </w:r>
     </w:p>
     <w:p>
@@ -7808,7 +7448,7 @@
                     </pic:cNvPicPr>
                   </pic:nvPicPr>
                   <pic:blipFill>
-                    <a:blip r:embed="rId24"/>
+                    <a:blip r:embed="rId26"/>
                     <a:stretch>
                       <a:fillRect/>
                     </a:stretch>

</xml_diff>